<commit_message>
lab 2 report done
</commit_message>
<xml_diff>
--- a/lab2/lab2_report.docx
+++ b/lab2/lab2_report.docx
@@ -1290,8 +1290,8 @@
       <w:pPr>
         <w:pStyle w:val="2"/>
       </w:pPr>
-      <w:bookmarkStart w:id="0" w:name="_Toc32389"/>
-      <w:bookmarkStart w:id="1" w:name="_Toc32031"/>
+      <w:bookmarkStart w:id="0" w:name="_Toc32031"/>
+      <w:bookmarkStart w:id="1" w:name="_Toc32389"/>
       <w:bookmarkStart w:id="2" w:name="_Toc84794154"/>
       <w:bookmarkStart w:id="3" w:name="_Toc84794096"/>
       <w:r>
@@ -1326,12 +1326,16 @@
         <w:jc w:val="both"/>
         <w:rPr>
           <w:rFonts w:hint="default"/>
+          <w:b/>
+          <w:bCs/>
           <w:lang w:val="ru-RU" w:eastAsia="zh-CN"/>
         </w:rPr>
       </w:pPr>
       <w:r>
         <w:rPr>
           <w:rFonts w:hint="default"/>
+          <w:b/>
+          <w:bCs/>
           <w:lang w:val="ru-RU" w:eastAsia="zh-CN"/>
         </w:rPr>
         <w:t>Задача:</w:t>
@@ -1520,8 +1524,6 @@
         </w:rPr>
         <w:t>Результат работы программы выводится в командную строку.</w:t>
       </w:r>
-      <w:bookmarkStart w:id="12" w:name="_GoBack"/>
-      <w:bookmarkEnd w:id="12"/>
     </w:p>
     <w:p>
       <w:pPr>
@@ -1544,8 +1546,8 @@
       <w:bookmarkEnd w:id="2"/>
       <w:bookmarkEnd w:id="3"/>
       <w:bookmarkStart w:id="5" w:name="_Toc29060"/>
-      <w:bookmarkStart w:id="6" w:name="_Toc84794098"/>
-      <w:bookmarkStart w:id="7" w:name="_Toc84794155"/>
+      <w:bookmarkStart w:id="6" w:name="_Toc84794155"/>
+      <w:bookmarkStart w:id="7" w:name="_Toc84794098"/>
       <w:r>
         <w:rPr>
           <w:rFonts w:hint="default"/>
@@ -1579,240 +1581,134 @@
       <w:bookmarkEnd w:id="4"/>
       <w:bookmarkEnd w:id="5"/>
     </w:p>
-    <w:tbl>
-      <w:tblPr>
-        <w:tblStyle w:val="20"/>
-        <w:tblW w:w="10738" w:type="dxa"/>
-        <w:jc w:val="center"/>
-        <w:tblBorders>
-          <w:top w:val="single" w:color="auto" w:sz="4" w:space="0"/>
-          <w:left w:val="single" w:color="auto" w:sz="4" w:space="0"/>
-          <w:bottom w:val="single" w:color="auto" w:sz="4" w:space="0"/>
-          <w:right w:val="single" w:color="auto" w:sz="4" w:space="0"/>
-          <w:insideH w:val="single" w:color="auto" w:sz="4" w:space="0"/>
-          <w:insideV w:val="single" w:color="auto" w:sz="4" w:space="0"/>
-        </w:tblBorders>
-        <w:tblLayout w:type="fixed"/>
-        <w:tblCellMar>
-          <w:top w:w="0" w:type="dxa"/>
-          <w:left w:w="108" w:type="dxa"/>
-          <w:bottom w:w="0" w:type="dxa"/>
-          <w:right w:w="108" w:type="dxa"/>
-        </w:tblCellMar>
-      </w:tblPr>
-      <w:tblGrid>
-        <w:gridCol w:w="1509"/>
-        <w:gridCol w:w="2475"/>
-        <w:gridCol w:w="2717"/>
-        <w:gridCol w:w="4037"/>
-      </w:tblGrid>
-      <w:tr>
-        <w:tblPrEx>
-          <w:tblBorders>
-            <w:top w:val="single" w:color="auto" w:sz="4" w:space="0"/>
-            <w:left w:val="single" w:color="auto" w:sz="4" w:space="0"/>
-            <w:bottom w:val="single" w:color="auto" w:sz="4" w:space="0"/>
-            <w:right w:val="single" w:color="auto" w:sz="4" w:space="0"/>
-            <w:insideH w:val="single" w:color="auto" w:sz="4" w:space="0"/>
-            <w:insideV w:val="single" w:color="auto" w:sz="4" w:space="0"/>
-          </w:tblBorders>
-          <w:tblCellMar>
-            <w:top w:w="0" w:type="dxa"/>
-            <w:left w:w="108" w:type="dxa"/>
-            <w:bottom w:w="0" w:type="dxa"/>
-            <w:right w:w="108" w:type="dxa"/>
-          </w:tblCellMar>
-        </w:tblPrEx>
-        <w:trPr>
-          <w:trHeight w:val="1052" w:hRule="atLeast"/>
-          <w:jc w:val="center"/>
-        </w:trPr>
-        <w:tc>
-          <w:tcPr>
-            <w:tcW w:w="1509" w:type="dxa"/>
-            <w:vAlign w:val="center"/>
-          </w:tcPr>
-          <w:p>
-            <w:pPr>
-              <w:pStyle w:val="35"/>
-              <w:rPr>
-                <w:rFonts w:hint="default"/>
-                <w:lang w:val="ru-RU"/>
-              </w:rPr>
-            </w:pPr>
-            <w:r>
-              <w:t xml:space="preserve">Имя </w:t>
-            </w:r>
-            <w:r>
-              <w:rPr>
-                <w:lang w:val="ru-RU"/>
-              </w:rPr>
-              <w:t>метода</w:t>
-            </w:r>
-          </w:p>
-        </w:tc>
-        <w:tc>
-          <w:tcPr>
-            <w:tcW w:w="2475" w:type="dxa"/>
-            <w:vAlign w:val="center"/>
-          </w:tcPr>
-          <w:p>
-            <w:pPr>
-              <w:pStyle w:val="35"/>
-              <w:rPr>
-                <w:rFonts w:hint="default"/>
-                <w:lang w:val="ru-RU"/>
-              </w:rPr>
-            </w:pPr>
-            <w:r>
-              <w:rPr>
-                <w:lang w:val="ru-RU"/>
-              </w:rPr>
-              <w:t>Оценка</w:t>
-            </w:r>
-            <w:r>
-              <w:rPr>
-                <w:rFonts w:hint="default"/>
-                <w:lang w:val="ru-RU"/>
-              </w:rPr>
-              <w:t xml:space="preserve"> сложности</w:t>
-            </w:r>
-          </w:p>
-        </w:tc>
-        <w:tc>
-          <w:tcPr>
-            <w:tcW w:w="2717" w:type="dxa"/>
-            <w:vAlign w:val="center"/>
-          </w:tcPr>
-          <w:p>
-            <w:pPr>
-              <w:pStyle w:val="35"/>
-              <w:rPr>
-                <w:rFonts w:hint="default"/>
-                <w:lang w:val="ru-RU"/>
-              </w:rPr>
-            </w:pPr>
-            <w:r>
-              <w:rPr>
-                <w:rFonts w:hint="default"/>
-                <w:lang w:val="ru-RU"/>
-              </w:rPr>
-              <w:t>Принимаемые аргументы</w:t>
-            </w:r>
-          </w:p>
-        </w:tc>
-        <w:tc>
-          <w:tcPr>
-            <w:tcW w:w="4037" w:type="dxa"/>
-            <w:vAlign w:val="center"/>
-          </w:tcPr>
-          <w:p>
-            <w:pPr>
-              <w:pStyle w:val="35"/>
-              <w:rPr>
-                <w:rFonts w:hint="default"/>
-                <w:lang w:val="ru-RU"/>
-              </w:rPr>
-            </w:pPr>
-            <w:r>
-              <w:rPr>
-                <w:lang w:val="ru-RU"/>
-              </w:rPr>
-              <w:t>Описание</w:t>
-            </w:r>
-            <w:r>
-              <w:rPr>
-                <w:rFonts w:hint="default"/>
-                <w:lang w:val="ru-RU"/>
-              </w:rPr>
-              <w:t xml:space="preserve"> работы</w:t>
-            </w:r>
-          </w:p>
-        </w:tc>
-      </w:tr>
-      <w:tr>
-        <w:tblPrEx>
-          <w:tblBorders>
-            <w:top w:val="single" w:color="auto" w:sz="4" w:space="0"/>
-            <w:left w:val="single" w:color="auto" w:sz="4" w:space="0"/>
-            <w:bottom w:val="single" w:color="auto" w:sz="4" w:space="0"/>
-            <w:right w:val="single" w:color="auto" w:sz="4" w:space="0"/>
-            <w:insideH w:val="single" w:color="auto" w:sz="4" w:space="0"/>
-            <w:insideV w:val="single" w:color="auto" w:sz="4" w:space="0"/>
-          </w:tblBorders>
-          <w:tblCellMar>
-            <w:top w:w="0" w:type="dxa"/>
-            <w:left w:w="108" w:type="dxa"/>
-            <w:bottom w:w="0" w:type="dxa"/>
-            <w:right w:w="108" w:type="dxa"/>
-          </w:tblCellMar>
-        </w:tblPrEx>
-        <w:trPr>
-          <w:trHeight w:val="1061" w:hRule="atLeast"/>
-          <w:jc w:val="center"/>
-        </w:trPr>
-        <w:tc>
-          <w:tcPr>
-            <w:tcW w:w="1509" w:type="dxa"/>
-            <w:vAlign w:val="center"/>
-          </w:tcPr>
-          <w:p>
-            <w:pPr>
-              <w:pStyle w:val="35"/>
-            </w:pPr>
-            <w:bookmarkStart w:id="8" w:name="_Toc27089"/>
-          </w:p>
-        </w:tc>
-        <w:tc>
-          <w:tcPr>
-            <w:tcW w:w="2475" w:type="dxa"/>
-            <w:vAlign w:val="center"/>
-          </w:tcPr>
-          <w:p>
-            <w:pPr>
-              <w:pStyle w:val="35"/>
-              <w:rPr>
-                <w:lang w:val="ru-RU"/>
-              </w:rPr>
-            </w:pPr>
-          </w:p>
-        </w:tc>
-        <w:tc>
-          <w:tcPr>
-            <w:tcW w:w="2717" w:type="dxa"/>
-            <w:vAlign w:val="center"/>
-          </w:tcPr>
-          <w:p>
-            <w:pPr>
-              <w:pStyle w:val="35"/>
-              <w:rPr>
-                <w:rFonts w:hint="default"/>
-                <w:lang w:val="ru-RU"/>
-              </w:rPr>
-            </w:pPr>
-          </w:p>
-        </w:tc>
-        <w:tc>
-          <w:tcPr>
-            <w:tcW w:w="4037" w:type="dxa"/>
-            <w:vAlign w:val="center"/>
-          </w:tcPr>
-          <w:p>
-            <w:pPr>
-              <w:pStyle w:val="35"/>
-              <w:rPr>
-                <w:lang w:val="ru-RU"/>
-              </w:rPr>
-            </w:pPr>
-          </w:p>
-        </w:tc>
-      </w:tr>
-    </w:tbl>
+    <w:p>
+      <w:pPr>
+        <w:bidi w:val="0"/>
+        <w:rPr>
+          <w:rFonts w:hint="default"/>
+          <w:lang w:val="ru-RU"/>
+        </w:rPr>
+      </w:pPr>
+      <w:r>
+        <w:rPr>
+          <w:rFonts w:hint="default"/>
+          <w:lang w:val="ru-RU"/>
+        </w:rPr>
+        <w:t xml:space="preserve">Поскольку алгоритм работает по принципу «разделяй и властвуй», его асимптотика работы равна </w:t>
+      </w:r>
+      <w:r>
+        <w:rPr>
+          <w:rFonts w:hint="default"/>
+          <w:lang w:val="en-US"/>
+        </w:rPr>
+        <w:t>O(nlogn)</w:t>
+      </w:r>
+      <w:bookmarkStart w:id="8" w:name="_Toc27089"/>
+      <w:bookmarkStart w:id="9" w:name="_Toc21061"/>
+      <w:bookmarkStart w:id="12" w:name="_GoBack"/>
+      <w:bookmarkEnd w:id="12"/>
+    </w:p>
+    <w:p>
+      <w:pPr>
+        <w:bidi w:val="0"/>
+        <w:rPr>
+          <w:rFonts w:hint="default"/>
+          <w:lang w:val="ru-RU"/>
+        </w:rPr>
+      </w:pPr>
+      <w:r>
+        <w:rPr>
+          <w:rFonts w:hint="default"/>
+          <w:lang w:val="ru-RU"/>
+        </w:rPr>
+        <w:t xml:space="preserve">Сравнение с квадратичным алгоритмом. График на рисунке ниже показывает зависимость времени работы алгоритма </w:t>
+      </w:r>
+      <w:r>
+        <w:rPr>
+          <w:rFonts w:hint="default"/>
+          <w:lang w:val="en-US"/>
+        </w:rPr>
+        <w:t>“</w:t>
+      </w:r>
+      <w:r>
+        <w:rPr>
+          <w:rFonts w:hint="default"/>
+          <w:lang w:val="ru-RU"/>
+        </w:rPr>
+        <w:t>разделяй и властвуй</w:t>
+      </w:r>
+      <w:r>
+        <w:rPr>
+          <w:rFonts w:hint="default"/>
+          <w:lang w:val="en-US"/>
+        </w:rPr>
+        <w:t>”</w:t>
+      </w:r>
+      <w:r>
+        <w:rPr>
+          <w:rFonts w:hint="default"/>
+          <w:lang w:val="ru-RU"/>
+        </w:rPr>
+        <w:t xml:space="preserve"> и квадратичного.</w:t>
+      </w:r>
+    </w:p>
+    <w:p>
+      <w:pPr>
+        <w:bidi w:val="0"/>
+        <w:ind w:left="0" w:leftChars="0" w:firstLine="0" w:firstLineChars="0"/>
+        <w:rPr>
+          <w:rFonts w:hint="default"/>
+          <w:lang w:val="en-US"/>
+        </w:rPr>
+      </w:pPr>
+      <w:r>
+        <w:rPr>
+          <w:rFonts w:hint="default"/>
+          <w:lang w:val="en-US"/>
+        </w:rPr>
+        <w:drawing>
+          <wp:inline distT="0" distB="0" distL="114300" distR="114300">
+            <wp:extent cx="4595495" cy="3446780"/>
+            <wp:effectExtent l="0" t="0" r="14605" b="1270"/>
+            <wp:docPr id="4" name="Изображение 4" descr="Figure_4"/>
+            <wp:cNvGraphicFramePr>
+              <a:graphicFrameLocks xmlns:a="http://schemas.openxmlformats.org/drawingml/2006/main" noChangeAspect="1"/>
+            </wp:cNvGraphicFramePr>
+            <a:graphic xmlns:a="http://schemas.openxmlformats.org/drawingml/2006/main">
+              <a:graphicData uri="http://schemas.openxmlformats.org/drawingml/2006/picture">
+                <pic:pic xmlns:pic="http://schemas.openxmlformats.org/drawingml/2006/picture">
+                  <pic:nvPicPr>
+                    <pic:cNvPr id="4" name="Изображение 4" descr="Figure_4"/>
+                    <pic:cNvPicPr>
+                      <a:picLocks noChangeAspect="1"/>
+                    </pic:cNvPicPr>
+                  </pic:nvPicPr>
+                  <pic:blipFill>
+                    <a:blip r:embed="rId8"/>
+                    <a:stretch>
+                      <a:fillRect/>
+                    </a:stretch>
+                  </pic:blipFill>
+                  <pic:spPr>
+                    <a:xfrm>
+                      <a:off x="0" y="0"/>
+                      <a:ext cx="4595495" cy="3446780"/>
+                    </a:xfrm>
+                    <a:prstGeom prst="rect">
+                      <a:avLst/>
+                    </a:prstGeom>
+                  </pic:spPr>
+                </pic:pic>
+              </a:graphicData>
+            </a:graphic>
+          </wp:inline>
+        </w:drawing>
+      </w:r>
+    </w:p>
     <w:p>
       <w:pPr>
         <w:pStyle w:val="2"/>
       </w:pPr>
-      <w:bookmarkStart w:id="9" w:name="_Toc21061"/>
       <w:r>
         <w:rPr>
           <w:lang w:val="ru-RU"/>
@@ -1826,6 +1722,498 @@
       <w:bookmarkEnd w:id="7"/>
       <w:bookmarkEnd w:id="8"/>
       <w:bookmarkEnd w:id="9"/>
+    </w:p>
+    <w:p>
+      <w:pPr>
+        <w:rPr>
+          <w:rFonts w:hint="default"/>
+          <w:b/>
+          <w:bCs/>
+          <w:lang w:val="en-US"/>
+        </w:rPr>
+      </w:pPr>
+      <w:r>
+        <w:rPr>
+          <w:rFonts w:hint="default"/>
+          <w:b/>
+          <w:bCs/>
+          <w:lang w:val="en-US"/>
+        </w:rPr>
+        <w:t>Input.txt</w:t>
+      </w:r>
+    </w:p>
+    <w:p>
+      <w:pPr>
+        <w:rPr>
+          <w:rFonts w:hint="default"/>
+          <w:b w:val="0"/>
+          <w:bCs w:val="0"/>
+          <w:lang w:val="en-US"/>
+        </w:rPr>
+      </w:pPr>
+      <w:r>
+        <w:rPr>
+          <w:rFonts w:hint="default"/>
+          <w:b w:val="0"/>
+          <w:bCs w:val="0"/>
+          <w:lang w:val="en-US"/>
+        </w:rPr>
+        <w:t>-16 -10</w:t>
+      </w:r>
+    </w:p>
+    <w:p>
+      <w:pPr>
+        <w:rPr>
+          <w:rFonts w:hint="default"/>
+          <w:b w:val="0"/>
+          <w:bCs w:val="0"/>
+          <w:lang w:val="en-US"/>
+        </w:rPr>
+      </w:pPr>
+      <w:r>
+        <w:rPr>
+          <w:rFonts w:hint="default"/>
+          <w:b w:val="0"/>
+          <w:bCs w:val="0"/>
+          <w:lang w:val="en-US"/>
+        </w:rPr>
+        <w:t>-15 6</w:t>
+      </w:r>
+    </w:p>
+    <w:p>
+      <w:pPr>
+        <w:rPr>
+          <w:rFonts w:hint="default"/>
+          <w:b w:val="0"/>
+          <w:bCs w:val="0"/>
+          <w:lang w:val="en-US"/>
+        </w:rPr>
+      </w:pPr>
+      <w:r>
+        <w:rPr>
+          <w:rFonts w:hint="default"/>
+          <w:b w:val="0"/>
+          <w:bCs w:val="0"/>
+          <w:lang w:val="en-US"/>
+        </w:rPr>
+        <w:t>26 -13</w:t>
+      </w:r>
+    </w:p>
+    <w:p>
+      <w:pPr>
+        <w:rPr>
+          <w:rFonts w:hint="default"/>
+          <w:b w:val="0"/>
+          <w:bCs w:val="0"/>
+          <w:lang w:val="en-US"/>
+        </w:rPr>
+      </w:pPr>
+      <w:r>
+        <w:rPr>
+          <w:rFonts w:hint="default"/>
+          <w:b w:val="0"/>
+          <w:bCs w:val="0"/>
+          <w:lang w:val="en-US"/>
+        </w:rPr>
+        <w:t>34 38</w:t>
+      </w:r>
+    </w:p>
+    <w:p>
+      <w:pPr>
+        <w:rPr>
+          <w:rFonts w:hint="default"/>
+          <w:b w:val="0"/>
+          <w:bCs w:val="0"/>
+          <w:lang w:val="en-US"/>
+        </w:rPr>
+      </w:pPr>
+      <w:r>
+        <w:rPr>
+          <w:rFonts w:hint="default"/>
+          <w:b w:val="0"/>
+          <w:bCs w:val="0"/>
+          <w:lang w:val="en-US"/>
+        </w:rPr>
+        <w:t>43 -1</w:t>
+      </w:r>
+    </w:p>
+    <w:p>
+      <w:pPr>
+        <w:rPr>
+          <w:rFonts w:hint="default"/>
+          <w:b w:val="0"/>
+          <w:bCs w:val="0"/>
+          <w:lang w:val="en-US"/>
+        </w:rPr>
+      </w:pPr>
+      <w:r>
+        <w:rPr>
+          <w:rFonts w:hint="default"/>
+          <w:b w:val="0"/>
+          <w:bCs w:val="0"/>
+          <w:lang w:val="en-US"/>
+        </w:rPr>
+        <w:t>11 50</w:t>
+      </w:r>
+    </w:p>
+    <w:p>
+      <w:pPr>
+        <w:rPr>
+          <w:rFonts w:hint="default"/>
+          <w:b w:val="0"/>
+          <w:bCs w:val="0"/>
+          <w:lang w:val="en-US"/>
+        </w:rPr>
+      </w:pPr>
+      <w:r>
+        <w:rPr>
+          <w:rFonts w:hint="default"/>
+          <w:b w:val="0"/>
+          <w:bCs w:val="0"/>
+          <w:lang w:val="en-US"/>
+        </w:rPr>
+        <w:t>29 -2</w:t>
+      </w:r>
+    </w:p>
+    <w:p>
+      <w:pPr>
+        <w:rPr>
+          <w:rFonts w:hint="default"/>
+          <w:b w:val="0"/>
+          <w:bCs w:val="0"/>
+          <w:lang w:val="en-US"/>
+        </w:rPr>
+      </w:pPr>
+      <w:r>
+        <w:rPr>
+          <w:rFonts w:hint="default"/>
+          <w:b w:val="0"/>
+          <w:bCs w:val="0"/>
+          <w:lang w:val="en-US"/>
+        </w:rPr>
+        <w:t>-11 15</w:t>
+      </w:r>
+    </w:p>
+    <w:p>
+      <w:pPr>
+        <w:rPr>
+          <w:rFonts w:hint="default"/>
+          <w:b w:val="0"/>
+          <w:bCs w:val="0"/>
+          <w:lang w:val="en-US"/>
+        </w:rPr>
+      </w:pPr>
+      <w:r>
+        <w:rPr>
+          <w:rFonts w:hint="default"/>
+          <w:b w:val="0"/>
+          <w:bCs w:val="0"/>
+          <w:lang w:val="en-US"/>
+        </w:rPr>
+        <w:t>40 26</w:t>
+      </w:r>
+    </w:p>
+    <w:p>
+      <w:pPr>
+        <w:rPr>
+          <w:rFonts w:hint="default"/>
+          <w:b w:val="0"/>
+          <w:bCs w:val="0"/>
+          <w:lang w:val="en-US"/>
+        </w:rPr>
+      </w:pPr>
+      <w:r>
+        <w:rPr>
+          <w:rFonts w:hint="default"/>
+          <w:b w:val="0"/>
+          <w:bCs w:val="0"/>
+          <w:lang w:val="en-US"/>
+        </w:rPr>
+        <w:t>-29 -24</w:t>
+      </w:r>
+    </w:p>
+    <w:p>
+      <w:pPr>
+        <w:rPr>
+          <w:rFonts w:hint="default"/>
+          <w:b w:val="0"/>
+          <w:bCs w:val="0"/>
+          <w:lang w:val="en-US"/>
+        </w:rPr>
+      </w:pPr>
+      <w:r>
+        <w:rPr>
+          <w:rFonts w:hint="default"/>
+          <w:b/>
+          <w:bCs/>
+          <w:lang w:val="en-US"/>
+        </w:rPr>
+        <w:t>OUT:</w:t>
+      </w:r>
+    </w:p>
+    <w:p>
+      <w:pPr>
+        <w:rPr>
+          <w:rFonts w:hint="default"/>
+          <w:b w:val="0"/>
+          <w:bCs w:val="0"/>
+          <w:lang w:val="en-US"/>
+        </w:rPr>
+      </w:pPr>
+      <w:r>
+        <w:rPr>
+          <w:rFonts w:hint="default"/>
+          <w:b w:val="0"/>
+          <w:bCs w:val="0"/>
+          <w:lang w:val="en-US"/>
+        </w:rPr>
+        <w:t>alg divide and rule:  [-15, 6] [-11, 15] 9.848857801796104</w:t>
+      </w:r>
+    </w:p>
+    <w:p>
+      <w:pPr>
+        <w:rPr>
+          <w:rFonts w:hint="default"/>
+          <w:b w:val="0"/>
+          <w:bCs w:val="0"/>
+          <w:lang w:val="ru-RU"/>
+        </w:rPr>
+      </w:pPr>
+      <w:r>
+        <w:rPr>
+          <w:rFonts w:hint="default"/>
+          <w:b w:val="0"/>
+          <w:bCs w:val="0"/>
+          <w:lang w:val="ru-RU"/>
+        </w:rPr>
+        <w:t>В квадратных скобках выводятся координаты ближайших улиток, после выводится расстояние.</w:t>
+      </w:r>
+    </w:p>
+    <w:p>
+      <w:pPr>
+        <w:rPr>
+          <w:rFonts w:hint="default"/>
+          <w:b w:val="0"/>
+          <w:bCs w:val="0"/>
+          <w:lang w:val="ru-RU"/>
+        </w:rPr>
+      </w:pPr>
+      <w:r>
+        <w:rPr>
+          <w:rFonts w:hint="default"/>
+          <w:b w:val="0"/>
+          <w:bCs w:val="0"/>
+          <w:lang w:val="ru-RU"/>
+        </w:rPr>
+        <w:t>Также результатом работы алгоритма является диаграмма расположения улиток:</w:t>
+      </w:r>
+    </w:p>
+    <w:p>
+      <w:pPr>
+        <w:ind w:left="0" w:leftChars="0" w:firstLine="0" w:firstLineChars="0"/>
+        <w:rPr>
+          <w:rFonts w:hint="default"/>
+          <w:b w:val="0"/>
+          <w:bCs w:val="0"/>
+          <w:lang w:val="en-US"/>
+        </w:rPr>
+      </w:pPr>
+      <w:r>
+        <w:rPr>
+          <w:rFonts w:hint="default"/>
+          <w:b w:val="0"/>
+          <w:bCs w:val="0"/>
+          <w:lang w:val="en-US"/>
+        </w:rPr>
+        <w:drawing>
+          <wp:inline distT="0" distB="0" distL="114300" distR="114300">
+            <wp:extent cx="5196205" cy="3897630"/>
+            <wp:effectExtent l="0" t="0" r="4445" b="7620"/>
+            <wp:docPr id="1" name="Изображение 1" descr="Figure_1"/>
+            <wp:cNvGraphicFramePr>
+              <a:graphicFrameLocks xmlns:a="http://schemas.openxmlformats.org/drawingml/2006/main" noChangeAspect="1"/>
+            </wp:cNvGraphicFramePr>
+            <a:graphic xmlns:a="http://schemas.openxmlformats.org/drawingml/2006/main">
+              <a:graphicData uri="http://schemas.openxmlformats.org/drawingml/2006/picture">
+                <pic:pic xmlns:pic="http://schemas.openxmlformats.org/drawingml/2006/picture">
+                  <pic:nvPicPr>
+                    <pic:cNvPr id="1" name="Изображение 1" descr="Figure_1"/>
+                    <pic:cNvPicPr>
+                      <a:picLocks noChangeAspect="1"/>
+                    </pic:cNvPicPr>
+                  </pic:nvPicPr>
+                  <pic:blipFill>
+                    <a:blip r:embed="rId9"/>
+                    <a:stretch>
+                      <a:fillRect/>
+                    </a:stretch>
+                  </pic:blipFill>
+                  <pic:spPr>
+                    <a:xfrm>
+                      <a:off x="0" y="0"/>
+                      <a:ext cx="5196205" cy="3897630"/>
+                    </a:xfrm>
+                    <a:prstGeom prst="rect">
+                      <a:avLst/>
+                    </a:prstGeom>
+                  </pic:spPr>
+                </pic:pic>
+              </a:graphicData>
+            </a:graphic>
+          </wp:inline>
+        </w:drawing>
+      </w:r>
+    </w:p>
+    <w:p>
+      <w:pPr>
+        <w:rPr>
+          <w:rFonts w:hint="default"/>
+          <w:b w:val="0"/>
+          <w:bCs w:val="0"/>
+          <w:lang w:val="ru-RU"/>
+        </w:rPr>
+      </w:pPr>
+      <w:r>
+        <w:rPr>
+          <w:rFonts w:hint="default"/>
+          <w:b w:val="0"/>
+          <w:bCs w:val="0"/>
+          <w:lang w:val="ru-RU"/>
+        </w:rPr>
+        <w:t>И выделенные на ней ближайшие улитки.</w:t>
+      </w:r>
+    </w:p>
+    <w:p>
+      <w:pPr>
+        <w:ind w:left="0" w:leftChars="0" w:firstLine="0" w:firstLineChars="0"/>
+        <w:rPr>
+          <w:rFonts w:hint="default"/>
+          <w:b w:val="0"/>
+          <w:bCs w:val="0"/>
+          <w:lang w:val="ru-RU"/>
+        </w:rPr>
+      </w:pPr>
+      <w:r>
+        <w:rPr>
+          <w:rFonts w:hint="default"/>
+          <w:b w:val="0"/>
+          <w:bCs w:val="0"/>
+          <w:lang w:val="ru-RU"/>
+        </w:rPr>
+        <w:drawing>
+          <wp:inline distT="0" distB="0" distL="114300" distR="114300">
+            <wp:extent cx="4519295" cy="3389630"/>
+            <wp:effectExtent l="0" t="0" r="14605" b="1270"/>
+            <wp:docPr id="2" name="Изображение 2" descr="Figure_2"/>
+            <wp:cNvGraphicFramePr>
+              <a:graphicFrameLocks xmlns:a="http://schemas.openxmlformats.org/drawingml/2006/main" noChangeAspect="1"/>
+            </wp:cNvGraphicFramePr>
+            <a:graphic xmlns:a="http://schemas.openxmlformats.org/drawingml/2006/main">
+              <a:graphicData uri="http://schemas.openxmlformats.org/drawingml/2006/picture">
+                <pic:pic xmlns:pic="http://schemas.openxmlformats.org/drawingml/2006/picture">
+                  <pic:nvPicPr>
+                    <pic:cNvPr id="2" name="Изображение 2" descr="Figure_2"/>
+                    <pic:cNvPicPr>
+                      <a:picLocks noChangeAspect="1"/>
+                    </pic:cNvPicPr>
+                  </pic:nvPicPr>
+                  <pic:blipFill>
+                    <a:blip r:embed="rId10"/>
+                    <a:stretch>
+                      <a:fillRect/>
+                    </a:stretch>
+                  </pic:blipFill>
+                  <pic:spPr>
+                    <a:xfrm>
+                      <a:off x="0" y="0"/>
+                      <a:ext cx="4519295" cy="3389630"/>
+                    </a:xfrm>
+                    <a:prstGeom prst="rect">
+                      <a:avLst/>
+                    </a:prstGeom>
+                  </pic:spPr>
+                </pic:pic>
+              </a:graphicData>
+            </a:graphic>
+          </wp:inline>
+        </w:drawing>
+      </w:r>
+    </w:p>
+    <w:p>
+      <w:pPr>
+        <w:ind w:left="0" w:leftChars="0" w:firstLine="0" w:firstLineChars="0"/>
+        <w:rPr>
+          <w:rFonts w:hint="default"/>
+          <w:b w:val="0"/>
+          <w:bCs w:val="0"/>
+          <w:lang w:val="ru-RU"/>
+        </w:rPr>
+      </w:pPr>
+      <w:r>
+        <w:rPr>
+          <w:rFonts w:hint="default"/>
+          <w:b w:val="0"/>
+          <w:bCs w:val="0"/>
+          <w:lang w:val="ru-RU"/>
+        </w:rPr>
+        <w:t>Пример работы для больших входных данных:</w:t>
+      </w:r>
+    </w:p>
+    <w:p>
+      <w:pPr>
+        <w:ind w:left="0" w:leftChars="0" w:firstLine="0" w:firstLineChars="0"/>
+        <w:rPr>
+          <w:rFonts w:hint="default"/>
+          <w:b w:val="0"/>
+          <w:bCs w:val="0"/>
+          <w:lang w:val="ru-RU"/>
+        </w:rPr>
+      </w:pPr>
+      <w:r>
+        <w:rPr>
+          <w:rFonts w:hint="default"/>
+          <w:b w:val="0"/>
+          <w:bCs w:val="0"/>
+          <w:lang w:val="ru-RU"/>
+        </w:rPr>
+        <w:drawing>
+          <wp:inline distT="0" distB="0" distL="114300" distR="114300">
+            <wp:extent cx="4840605" cy="3630930"/>
+            <wp:effectExtent l="0" t="0" r="17145" b="7620"/>
+            <wp:docPr id="3" name="Изображение 3" descr="Figure_3"/>
+            <wp:cNvGraphicFramePr>
+              <a:graphicFrameLocks xmlns:a="http://schemas.openxmlformats.org/drawingml/2006/main" noChangeAspect="1"/>
+            </wp:cNvGraphicFramePr>
+            <a:graphic xmlns:a="http://schemas.openxmlformats.org/drawingml/2006/main">
+              <a:graphicData uri="http://schemas.openxmlformats.org/drawingml/2006/picture">
+                <pic:pic xmlns:pic="http://schemas.openxmlformats.org/drawingml/2006/picture">
+                  <pic:nvPicPr>
+                    <pic:cNvPr id="3" name="Изображение 3" descr="Figure_3"/>
+                    <pic:cNvPicPr>
+                      <a:picLocks noChangeAspect="1"/>
+                    </pic:cNvPicPr>
+                  </pic:nvPicPr>
+                  <pic:blipFill>
+                    <a:blip r:embed="rId11"/>
+                    <a:stretch>
+                      <a:fillRect/>
+                    </a:stretch>
+                  </pic:blipFill>
+                  <pic:spPr>
+                    <a:xfrm>
+                      <a:off x="0" y="0"/>
+                      <a:ext cx="4840605" cy="3630930"/>
+                    </a:xfrm>
+                    <a:prstGeom prst="rect">
+                      <a:avLst/>
+                    </a:prstGeom>
+                  </pic:spPr>
+                </pic:pic>
+              </a:graphicData>
+            </a:graphic>
+          </wp:inline>
+        </w:drawing>
+      </w:r>
     </w:p>
     <w:p>
       <w:pPr>
@@ -2075,7 +2463,7 @@
     <w:lsdException w:uiPriority="99" w:name="envelope return"/>
     <w:lsdException w:qFormat="1" w:uiPriority="99" w:name="footnote reference"/>
     <w:lsdException w:qFormat="1" w:uiPriority="99" w:name="annotation reference"/>
-    <w:lsdException w:uiPriority="99" w:name="line number"/>
+    <w:lsdException w:qFormat="1" w:uiPriority="99" w:name="line number"/>
     <w:lsdException w:uiPriority="99" w:name="page number"/>
     <w:lsdException w:uiPriority="99" w:name="endnote reference"/>
     <w:lsdException w:uiPriority="99" w:name="endnote text"/>
@@ -2325,6 +2713,7 @@
     <w:basedOn w:val="4"/>
     <w:semiHidden/>
     <w:unhideWhenUsed/>
+    <w:qFormat/>
     <w:uiPriority w:val="99"/>
   </w:style>
   <w:style w:type="paragraph" w:styleId="10">
@@ -2727,6 +3116,7 @@
     <w:name w:val="таюлица Знак"/>
     <w:basedOn w:val="36"/>
     <w:link w:val="35"/>
+    <w:qFormat/>
     <w:uiPriority w:val="0"/>
     <w:rPr>
       <w:rFonts w:eastAsia="Times New Roman"/>

</xml_diff>